<commit_message>
up bai ung dung may tinh
</commit_message>
<xml_diff>
--- a/Module1/NhapMonLapTrinhCanBan/sesson4/Classification.docx
+++ b/Module1/NhapMonLapTrinhCanBan/sesson4/Classification.docx
@@ -155,7 +155,28 @@
           <w:sz w:val="28"/>
           <w:szCs w:val="28"/>
         </w:rPr>
-        <w:t>score</w:t>
+        <w:t xml:space="preserve">score </w:t>
+      </w:r>
+      <w:r>
+        <w:rPr>
+          <w:sz w:val="28"/>
+          <w:szCs w:val="28"/>
+        </w:rPr>
+        <w:t>&gt;</w:t>
+      </w:r>
+      <w:r>
+        <w:rPr>
+          <w:sz w:val="28"/>
+          <w:szCs w:val="28"/>
+        </w:rPr>
+        <w:t>=75</w:t>
+      </w:r>
+      <w:r>
+        <w:rPr>
+          <w:sz w:val="28"/>
+          <w:szCs w:val="28"/>
+        </w:rPr>
+        <w:t>) then</w:t>
       </w:r>
       <w:r>
         <w:rPr>
@@ -166,24 +187,29 @@
       </w:r>
       <w:r>
         <w:rPr>
-          <w:sz w:val="28"/>
-          <w:szCs w:val="28"/>
-        </w:rPr>
-        <w:t>&gt;</w:t>
-      </w:r>
-      <w:r>
-        <w:rPr>
-          <w:sz w:val="28"/>
-          <w:szCs w:val="28"/>
-        </w:rPr>
-        <w:t>=75</w:t>
-      </w:r>
-      <w:r>
-        <w:rPr>
-          <w:sz w:val="28"/>
-          <w:szCs w:val="28"/>
-        </w:rPr>
-        <w:t>) then</w:t>
+          <w:color w:val="5B9BD5" w:themeColor="accent1"/>
+          <w:sz w:val="28"/>
+          <w:szCs w:val="28"/>
+        </w:rPr>
+        <w:t>Display “</w:t>
+      </w:r>
+      <w:proofErr w:type="spellStart"/>
+      <w:r>
+        <w:rPr>
+          <w:color w:val="5B9BD5" w:themeColor="accent1"/>
+          <w:sz w:val="28"/>
+          <w:szCs w:val="28"/>
+        </w:rPr>
+        <w:t>loại</w:t>
+      </w:r>
+      <w:proofErr w:type="spellEnd"/>
+      <w:r>
+        <w:rPr>
+          <w:color w:val="5B9BD5" w:themeColor="accent1"/>
+          <w:sz w:val="28"/>
+          <w:szCs w:val="28"/>
+        </w:rPr>
+        <w:t xml:space="preserve"> A”</w:t>
       </w:r>
     </w:p>
     <w:p>
@@ -196,19 +222,68 @@
       </w:pPr>
       <w:r>
         <w:rPr>
-          <w:color w:val="5B9BD5" w:themeColor="accent1"/>
-          <w:sz w:val="28"/>
-          <w:szCs w:val="28"/>
-        </w:rPr>
-        <w:tab/>
-      </w:r>
-      <w:r>
-        <w:rPr>
-          <w:color w:val="5B9BD5" w:themeColor="accent1"/>
-          <w:sz w:val="28"/>
-          <w:szCs w:val="28"/>
-        </w:rPr>
-        <w:tab/>
+          <w:sz w:val="28"/>
+          <w:szCs w:val="28"/>
+        </w:rPr>
+        <w:tab/>
+      </w:r>
+      <w:r>
+        <w:rPr>
+          <w:sz w:val="28"/>
+          <w:szCs w:val="28"/>
+        </w:rPr>
+        <w:tab/>
+      </w:r>
+      <w:r>
+        <w:rPr>
+          <w:color w:val="5B9BD5" w:themeColor="accent1"/>
+          <w:sz w:val="28"/>
+          <w:szCs w:val="28"/>
+        </w:rPr>
+        <w:t>Else</w:t>
+      </w:r>
+      <w:r>
+        <w:rPr>
+          <w:color w:val="5B9BD5" w:themeColor="accent1"/>
+          <w:sz w:val="28"/>
+          <w:szCs w:val="28"/>
+        </w:rPr>
+        <w:t xml:space="preserve"> if</w:t>
+      </w:r>
+      <w:r>
+        <w:rPr>
+          <w:sz w:val="28"/>
+          <w:szCs w:val="28"/>
+        </w:rPr>
+        <w:tab/>
+      </w:r>
+      <w:r>
+        <w:rPr>
+          <w:sz w:val="28"/>
+          <w:szCs w:val="28"/>
+        </w:rPr>
+        <w:t xml:space="preserve"> (</w:t>
+      </w:r>
+      <w:r>
+        <w:rPr>
+          <w:sz w:val="28"/>
+          <w:szCs w:val="28"/>
+        </w:rPr>
+        <w:t>score &gt;=60</w:t>
+      </w:r>
+      <w:r>
+        <w:rPr>
+          <w:sz w:val="28"/>
+          <w:szCs w:val="28"/>
+        </w:rPr>
+        <w:t xml:space="preserve">) then </w:t>
+      </w:r>
+      <w:r>
+        <w:rPr>
+          <w:color w:val="5B9BD5" w:themeColor="accent1"/>
+          <w:sz w:val="28"/>
+          <w:szCs w:val="28"/>
+        </w:rPr>
         <w:t>Display “</w:t>
       </w:r>
       <w:proofErr w:type="spellStart"/>
@@ -227,7 +302,7 @@
           <w:sz w:val="28"/>
           <w:szCs w:val="28"/>
         </w:rPr>
-        <w:t xml:space="preserve"> A”</w:t>
+        <w:t xml:space="preserve"> B”</w:t>
       </w:r>
     </w:p>
     <w:p>
@@ -247,6 +322,20 @@
       </w:r>
       <w:r>
         <w:rPr>
+          <w:sz w:val="28"/>
+          <w:szCs w:val="28"/>
+        </w:rPr>
+        <w:tab/>
+      </w:r>
+      <w:r>
+        <w:rPr>
+          <w:sz w:val="28"/>
+          <w:szCs w:val="28"/>
+        </w:rPr>
+        <w:tab/>
+      </w:r>
+      <w:r>
+        <w:rPr>
           <w:color w:val="5B9BD5" w:themeColor="accent1"/>
           <w:sz w:val="28"/>
           <w:szCs w:val="28"/>
@@ -258,18 +347,114 @@
           <w:sz w:val="28"/>
           <w:szCs w:val="28"/>
         </w:rPr>
-        <w:tab/>
+        <w:t xml:space="preserve"> </w:t>
+      </w:r>
+      <w:r>
+        <w:rPr>
+          <w:color w:val="5B9BD5" w:themeColor="accent1"/>
+          <w:sz w:val="28"/>
+          <w:szCs w:val="28"/>
+        </w:rPr>
+        <w:t>If</w:t>
+      </w:r>
+      <w:r>
+        <w:rPr>
+          <w:sz w:val="28"/>
+          <w:szCs w:val="28"/>
+        </w:rPr>
+        <w:t xml:space="preserve"> (score &gt;=45) then</w:t>
+      </w:r>
+      <w:r>
+        <w:rPr>
+          <w:sz w:val="28"/>
+          <w:szCs w:val="28"/>
+        </w:rPr>
+        <w:t xml:space="preserve"> </w:t>
+      </w:r>
+      <w:r>
+        <w:rPr>
+          <w:color w:val="5B9BD5" w:themeColor="accent1"/>
+          <w:sz w:val="28"/>
+          <w:szCs w:val="28"/>
+        </w:rPr>
+        <w:t>Display “</w:t>
+      </w:r>
+      <w:proofErr w:type="spellStart"/>
+      <w:r>
+        <w:rPr>
+          <w:color w:val="5B9BD5" w:themeColor="accent1"/>
+          <w:sz w:val="28"/>
+          <w:szCs w:val="28"/>
+        </w:rPr>
+        <w:t>loại</w:t>
+      </w:r>
+      <w:proofErr w:type="spellEnd"/>
+      <w:r>
+        <w:rPr>
+          <w:color w:val="5B9BD5" w:themeColor="accent1"/>
+          <w:sz w:val="28"/>
+          <w:szCs w:val="28"/>
+        </w:rPr>
+        <w:t xml:space="preserve"> C”</w:t>
       </w:r>
     </w:p>
     <w:p>
       <w:pPr>
         <w:pStyle w:val="ListParagraph"/>
-        <w:ind w:left="1440" w:firstLine="720"/>
-        <w:rPr>
-          <w:sz w:val="28"/>
-          <w:szCs w:val="28"/>
-        </w:rPr>
-      </w:pPr>
+        <w:rPr>
+          <w:color w:val="5B9BD5" w:themeColor="accent1"/>
+          <w:sz w:val="28"/>
+          <w:szCs w:val="28"/>
+        </w:rPr>
+      </w:pPr>
+      <w:r>
+        <w:rPr>
+          <w:color w:val="5B9BD5" w:themeColor="accent1"/>
+          <w:sz w:val="28"/>
+          <w:szCs w:val="28"/>
+        </w:rPr>
+        <w:tab/>
+      </w:r>
+      <w:r>
+        <w:rPr>
+          <w:color w:val="5B9BD5" w:themeColor="accent1"/>
+          <w:sz w:val="28"/>
+          <w:szCs w:val="28"/>
+        </w:rPr>
+        <w:tab/>
+      </w:r>
+      <w:r>
+        <w:rPr>
+          <w:color w:val="5B9BD5" w:themeColor="accent1"/>
+          <w:sz w:val="28"/>
+          <w:szCs w:val="28"/>
+        </w:rPr>
+        <w:tab/>
+      </w:r>
+      <w:r>
+        <w:rPr>
+          <w:color w:val="5B9BD5" w:themeColor="accent1"/>
+          <w:sz w:val="28"/>
+          <w:szCs w:val="28"/>
+        </w:rPr>
+        <w:tab/>
+      </w:r>
+      <w:r>
+        <w:rPr>
+          <w:color w:val="5B9BD5" w:themeColor="accent1"/>
+          <w:sz w:val="28"/>
+          <w:szCs w:val="28"/>
+        </w:rPr>
+        <w:t>Else</w:t>
+      </w:r>
+      <w:r>
+        <w:rPr>
+          <w:color w:val="5B9BD5" w:themeColor="accent1"/>
+          <w:sz w:val="28"/>
+          <w:szCs w:val="28"/>
+        </w:rPr>
+        <w:t xml:space="preserve"> </w:t>
+      </w:r>
       <w:r>
         <w:rPr>
           <w:color w:val="5B9BD5" w:themeColor="accent1"/>
@@ -283,78 +468,98 @@
           <w:sz w:val="28"/>
           <w:szCs w:val="28"/>
         </w:rPr>
-        <w:t xml:space="preserve"> (</w:t>
-      </w:r>
-      <w:r>
-        <w:rPr>
-          <w:sz w:val="28"/>
-          <w:szCs w:val="28"/>
-        </w:rPr>
-        <w:t xml:space="preserve">score </w:t>
-      </w:r>
-      <w:r>
-        <w:rPr>
-          <w:sz w:val="28"/>
-          <w:szCs w:val="28"/>
-        </w:rPr>
-        <w:t>&gt;=60</w:t>
-      </w:r>
-      <w:r>
-        <w:rPr>
-          <w:sz w:val="28"/>
-          <w:szCs w:val="28"/>
-        </w:rPr>
-        <w:t xml:space="preserve">) then </w:t>
+        <w:t xml:space="preserve"> (score &gt;=35) then</w:t>
+      </w:r>
+      <w:r>
+        <w:rPr>
+          <w:sz w:val="28"/>
+          <w:szCs w:val="28"/>
+        </w:rPr>
+        <w:t xml:space="preserve"> </w:t>
+      </w:r>
+      <w:r>
+        <w:rPr>
+          <w:color w:val="5B9BD5" w:themeColor="accent1"/>
+          <w:sz w:val="28"/>
+          <w:szCs w:val="28"/>
+        </w:rPr>
+        <w:t>Display “</w:t>
+      </w:r>
+      <w:proofErr w:type="spellStart"/>
+      <w:r>
+        <w:rPr>
+          <w:color w:val="5B9BD5" w:themeColor="accent1"/>
+          <w:sz w:val="28"/>
+          <w:szCs w:val="28"/>
+        </w:rPr>
+        <w:t>loại</w:t>
+      </w:r>
+      <w:proofErr w:type="spellEnd"/>
+      <w:r>
+        <w:rPr>
+          <w:color w:val="5B9BD5" w:themeColor="accent1"/>
+          <w:sz w:val="28"/>
+          <w:szCs w:val="28"/>
+        </w:rPr>
+        <w:t xml:space="preserve"> D”</w:t>
       </w:r>
     </w:p>
     <w:p>
       <w:pPr>
         <w:pStyle w:val="ListParagraph"/>
         <w:rPr>
-          <w:color w:val="5B9BD5" w:themeColor="accent1"/>
-          <w:sz w:val="28"/>
-          <w:szCs w:val="28"/>
-        </w:rPr>
-      </w:pPr>
-      <w:r>
-        <w:rPr>
-          <w:sz w:val="28"/>
-          <w:szCs w:val="28"/>
-        </w:rPr>
-        <w:tab/>
-      </w:r>
-      <w:r>
-        <w:rPr>
-          <w:sz w:val="28"/>
-          <w:szCs w:val="28"/>
-        </w:rPr>
-        <w:tab/>
-      </w:r>
-      <w:r>
-        <w:rPr>
-          <w:sz w:val="28"/>
-          <w:szCs w:val="28"/>
-        </w:rPr>
-        <w:tab/>
-      </w:r>
-      <w:r>
-        <w:rPr>
-          <w:color w:val="5B9BD5" w:themeColor="accent1"/>
-          <w:sz w:val="28"/>
-          <w:szCs w:val="28"/>
-        </w:rPr>
-        <w:t>Display “</w:t>
-      </w:r>
-      <w:proofErr w:type="spellStart"/>
-      <w:r>
-        <w:rPr>
-          <w:color w:val="5B9BD5" w:themeColor="accent1"/>
-          <w:sz w:val="28"/>
-          <w:szCs w:val="28"/>
-        </w:rPr>
-        <w:t>loại</w:t>
-      </w:r>
-      <w:proofErr w:type="spellEnd"/>
+          <w:sz w:val="28"/>
+          <w:szCs w:val="28"/>
+        </w:rPr>
+      </w:pPr>
+      <w:r>
+        <w:rPr>
+          <w:color w:val="5B9BD5" w:themeColor="accent1"/>
+          <w:sz w:val="28"/>
+          <w:szCs w:val="28"/>
+        </w:rPr>
+        <w:tab/>
+      </w:r>
+      <w:r>
+        <w:rPr>
+          <w:color w:val="5B9BD5" w:themeColor="accent1"/>
+          <w:sz w:val="28"/>
+          <w:szCs w:val="28"/>
+        </w:rPr>
+        <w:tab/>
+      </w:r>
+      <w:r>
+        <w:rPr>
+          <w:color w:val="5B9BD5" w:themeColor="accent1"/>
+          <w:sz w:val="28"/>
+          <w:szCs w:val="28"/>
+        </w:rPr>
+        <w:tab/>
+      </w:r>
+      <w:r>
+        <w:rPr>
+          <w:color w:val="5B9BD5" w:themeColor="accent1"/>
+          <w:sz w:val="28"/>
+          <w:szCs w:val="28"/>
+        </w:rPr>
+        <w:tab/>
+      </w:r>
+      <w:r>
+        <w:rPr>
+          <w:color w:val="5B9BD5" w:themeColor="accent1"/>
+          <w:sz w:val="28"/>
+          <w:szCs w:val="28"/>
+        </w:rPr>
+        <w:tab/>
+      </w:r>
+      <w:r>
+        <w:rPr>
+          <w:color w:val="5B9BD5" w:themeColor="accent1"/>
+          <w:sz w:val="28"/>
+          <w:szCs w:val="28"/>
+        </w:rPr>
+        <w:t>Else</w:t>
+      </w:r>
       <w:r>
         <w:rPr>
           <w:color w:val="5B9BD5" w:themeColor="accent1"/>
@@ -362,464 +567,6 @@
           <w:szCs w:val="28"/>
         </w:rPr>
         <w:t xml:space="preserve"> </w:t>
-      </w:r>
-      <w:r>
-        <w:rPr>
-          <w:color w:val="5B9BD5" w:themeColor="accent1"/>
-          <w:sz w:val="28"/>
-          <w:szCs w:val="28"/>
-        </w:rPr>
-        <w:t>B</w:t>
-      </w:r>
-      <w:r>
-        <w:rPr>
-          <w:color w:val="5B9BD5" w:themeColor="accent1"/>
-          <w:sz w:val="28"/>
-          <w:szCs w:val="28"/>
-        </w:rPr>
-        <w:t>”</w:t>
-      </w:r>
-    </w:p>
-    <w:p>
-      <w:pPr>
-        <w:pStyle w:val="ListParagraph"/>
-        <w:rPr>
-          <w:sz w:val="28"/>
-          <w:szCs w:val="28"/>
-        </w:rPr>
-      </w:pPr>
-      <w:r>
-        <w:rPr>
-          <w:sz w:val="28"/>
-          <w:szCs w:val="28"/>
-        </w:rPr>
-        <w:tab/>
-      </w:r>
-      <w:r>
-        <w:rPr>
-          <w:sz w:val="28"/>
-          <w:szCs w:val="28"/>
-        </w:rPr>
-        <w:tab/>
-      </w:r>
-      <w:r>
-        <w:rPr>
-          <w:color w:val="5B9BD5" w:themeColor="accent1"/>
-          <w:sz w:val="28"/>
-          <w:szCs w:val="28"/>
-        </w:rPr>
-        <w:t>Else</w:t>
-      </w:r>
-      <w:r>
-        <w:rPr>
-          <w:sz w:val="28"/>
-          <w:szCs w:val="28"/>
-        </w:rPr>
-        <w:tab/>
-      </w:r>
-    </w:p>
-    <w:p>
-      <w:pPr>
-        <w:pStyle w:val="ListParagraph"/>
-        <w:ind w:left="2160" w:firstLine="720"/>
-        <w:rPr>
-          <w:sz w:val="28"/>
-          <w:szCs w:val="28"/>
-        </w:rPr>
-      </w:pPr>
-      <w:r>
-        <w:rPr>
-          <w:color w:val="5B9BD5" w:themeColor="accent1"/>
-          <w:sz w:val="28"/>
-          <w:szCs w:val="28"/>
-        </w:rPr>
-        <w:t>If</w:t>
-      </w:r>
-      <w:r>
-        <w:rPr>
-          <w:sz w:val="28"/>
-          <w:szCs w:val="28"/>
-        </w:rPr>
-        <w:t xml:space="preserve"> (score &gt;=</w:t>
-      </w:r>
-      <w:r>
-        <w:rPr>
-          <w:sz w:val="28"/>
-          <w:szCs w:val="28"/>
-        </w:rPr>
-        <w:t>45</w:t>
-      </w:r>
-      <w:r>
-        <w:rPr>
-          <w:sz w:val="28"/>
-          <w:szCs w:val="28"/>
-        </w:rPr>
-        <w:t>) then</w:t>
-      </w:r>
-    </w:p>
-    <w:p>
-      <w:pPr>
-        <w:pStyle w:val="ListParagraph"/>
-        <w:rPr>
-          <w:color w:val="5B9BD5" w:themeColor="accent1"/>
-          <w:sz w:val="28"/>
-          <w:szCs w:val="28"/>
-        </w:rPr>
-      </w:pPr>
-      <w:r>
-        <w:rPr>
-          <w:sz w:val="28"/>
-          <w:szCs w:val="28"/>
-        </w:rPr>
-        <w:tab/>
-      </w:r>
-      <w:r>
-        <w:rPr>
-          <w:sz w:val="28"/>
-          <w:szCs w:val="28"/>
-        </w:rPr>
-        <w:tab/>
-      </w:r>
-      <w:r>
-        <w:rPr>
-          <w:sz w:val="28"/>
-          <w:szCs w:val="28"/>
-        </w:rPr>
-        <w:tab/>
-      </w:r>
-      <w:r>
-        <w:rPr>
-          <w:sz w:val="28"/>
-          <w:szCs w:val="28"/>
-        </w:rPr>
-        <w:tab/>
-      </w:r>
-      <w:r>
-        <w:rPr>
-          <w:color w:val="5B9BD5" w:themeColor="accent1"/>
-          <w:sz w:val="28"/>
-          <w:szCs w:val="28"/>
-        </w:rPr>
-        <w:t>Display “</w:t>
-      </w:r>
-      <w:proofErr w:type="spellStart"/>
-      <w:r>
-        <w:rPr>
-          <w:color w:val="5B9BD5" w:themeColor="accent1"/>
-          <w:sz w:val="28"/>
-          <w:szCs w:val="28"/>
-        </w:rPr>
-        <w:t>loại</w:t>
-      </w:r>
-      <w:proofErr w:type="spellEnd"/>
-      <w:r>
-        <w:rPr>
-          <w:color w:val="5B9BD5" w:themeColor="accent1"/>
-          <w:sz w:val="28"/>
-          <w:szCs w:val="28"/>
-        </w:rPr>
-        <w:t xml:space="preserve"> </w:t>
-      </w:r>
-      <w:r>
-        <w:rPr>
-          <w:color w:val="5B9BD5" w:themeColor="accent1"/>
-          <w:sz w:val="28"/>
-          <w:szCs w:val="28"/>
-        </w:rPr>
-        <w:t>C</w:t>
-      </w:r>
-      <w:r>
-        <w:rPr>
-          <w:color w:val="5B9BD5" w:themeColor="accent1"/>
-          <w:sz w:val="28"/>
-          <w:szCs w:val="28"/>
-        </w:rPr>
-        <w:t>”</w:t>
-      </w:r>
-    </w:p>
-    <w:p>
-      <w:pPr>
-        <w:pStyle w:val="ListParagraph"/>
-        <w:rPr>
-          <w:color w:val="5B9BD5" w:themeColor="accent1"/>
-          <w:sz w:val="28"/>
-          <w:szCs w:val="28"/>
-        </w:rPr>
-      </w:pPr>
-      <w:r>
-        <w:rPr>
-          <w:color w:val="5B9BD5" w:themeColor="accent1"/>
-          <w:sz w:val="28"/>
-          <w:szCs w:val="28"/>
-        </w:rPr>
-        <w:tab/>
-      </w:r>
-      <w:r>
-        <w:rPr>
-          <w:color w:val="5B9BD5" w:themeColor="accent1"/>
-          <w:sz w:val="28"/>
-          <w:szCs w:val="28"/>
-        </w:rPr>
-        <w:tab/>
-      </w:r>
-      <w:r>
-        <w:rPr>
-          <w:color w:val="5B9BD5" w:themeColor="accent1"/>
-          <w:sz w:val="28"/>
-          <w:szCs w:val="28"/>
-        </w:rPr>
-        <w:tab/>
-      </w:r>
-      <w:r>
-        <w:rPr>
-          <w:color w:val="5B9BD5" w:themeColor="accent1"/>
-          <w:sz w:val="28"/>
-          <w:szCs w:val="28"/>
-        </w:rPr>
-        <w:t>Else</w:t>
-      </w:r>
-    </w:p>
-    <w:p>
-      <w:pPr>
-        <w:pStyle w:val="ListParagraph"/>
-        <w:rPr>
-          <w:sz w:val="28"/>
-          <w:szCs w:val="28"/>
-        </w:rPr>
-      </w:pPr>
-      <w:r>
-        <w:rPr>
-          <w:color w:val="5B9BD5" w:themeColor="accent1"/>
-          <w:sz w:val="28"/>
-          <w:szCs w:val="28"/>
-        </w:rPr>
-        <w:tab/>
-      </w:r>
-      <w:r>
-        <w:rPr>
-          <w:color w:val="5B9BD5" w:themeColor="accent1"/>
-          <w:sz w:val="28"/>
-          <w:szCs w:val="28"/>
-        </w:rPr>
-        <w:tab/>
-      </w:r>
-      <w:r>
-        <w:rPr>
-          <w:color w:val="5B9BD5" w:themeColor="accent1"/>
-          <w:sz w:val="28"/>
-          <w:szCs w:val="28"/>
-        </w:rPr>
-        <w:tab/>
-      </w:r>
-      <w:r>
-        <w:rPr>
-          <w:color w:val="5B9BD5" w:themeColor="accent1"/>
-          <w:sz w:val="28"/>
-          <w:szCs w:val="28"/>
-        </w:rPr>
-        <w:tab/>
-      </w:r>
-      <w:r>
-        <w:rPr>
-          <w:color w:val="5B9BD5" w:themeColor="accent1"/>
-          <w:sz w:val="28"/>
-          <w:szCs w:val="28"/>
-        </w:rPr>
-        <w:t>If</w:t>
-      </w:r>
-      <w:r>
-        <w:rPr>
-          <w:sz w:val="28"/>
-          <w:szCs w:val="28"/>
-        </w:rPr>
-        <w:t xml:space="preserve"> (score &gt;=</w:t>
-      </w:r>
-      <w:r>
-        <w:rPr>
-          <w:sz w:val="28"/>
-          <w:szCs w:val="28"/>
-        </w:rPr>
-        <w:t>35</w:t>
-      </w:r>
-      <w:r>
-        <w:rPr>
-          <w:sz w:val="28"/>
-          <w:szCs w:val="28"/>
-        </w:rPr>
-        <w:t>) then</w:t>
-      </w:r>
-    </w:p>
-    <w:p>
-      <w:pPr>
-        <w:pStyle w:val="ListParagraph"/>
-        <w:rPr>
-          <w:color w:val="5B9BD5" w:themeColor="accent1"/>
-          <w:sz w:val="28"/>
-          <w:szCs w:val="28"/>
-        </w:rPr>
-      </w:pPr>
-      <w:r>
-        <w:rPr>
-          <w:sz w:val="28"/>
-          <w:szCs w:val="28"/>
-        </w:rPr>
-        <w:tab/>
-      </w:r>
-      <w:r>
-        <w:rPr>
-          <w:sz w:val="28"/>
-          <w:szCs w:val="28"/>
-        </w:rPr>
-        <w:tab/>
-      </w:r>
-      <w:r>
-        <w:rPr>
-          <w:sz w:val="28"/>
-          <w:szCs w:val="28"/>
-        </w:rPr>
-        <w:tab/>
-      </w:r>
-      <w:r>
-        <w:rPr>
-          <w:sz w:val="28"/>
-          <w:szCs w:val="28"/>
-        </w:rPr>
-        <w:tab/>
-      </w:r>
-      <w:r>
-        <w:rPr>
-          <w:sz w:val="28"/>
-          <w:szCs w:val="28"/>
-        </w:rPr>
-        <w:tab/>
-      </w:r>
-      <w:r>
-        <w:rPr>
-          <w:color w:val="5B9BD5" w:themeColor="accent1"/>
-          <w:sz w:val="28"/>
-          <w:szCs w:val="28"/>
-        </w:rPr>
-        <w:t>Display “</w:t>
-      </w:r>
-      <w:proofErr w:type="spellStart"/>
-      <w:r>
-        <w:rPr>
-          <w:color w:val="5B9BD5" w:themeColor="accent1"/>
-          <w:sz w:val="28"/>
-          <w:szCs w:val="28"/>
-        </w:rPr>
-        <w:t>loại</w:t>
-      </w:r>
-      <w:proofErr w:type="spellEnd"/>
-      <w:r>
-        <w:rPr>
-          <w:color w:val="5B9BD5" w:themeColor="accent1"/>
-          <w:sz w:val="28"/>
-          <w:szCs w:val="28"/>
-        </w:rPr>
-        <w:t xml:space="preserve"> </w:t>
-      </w:r>
-      <w:r>
-        <w:rPr>
-          <w:color w:val="5B9BD5" w:themeColor="accent1"/>
-          <w:sz w:val="28"/>
-          <w:szCs w:val="28"/>
-        </w:rPr>
-        <w:t>D</w:t>
-      </w:r>
-      <w:r>
-        <w:rPr>
-          <w:color w:val="5B9BD5" w:themeColor="accent1"/>
-          <w:sz w:val="28"/>
-          <w:szCs w:val="28"/>
-        </w:rPr>
-        <w:t>”</w:t>
-      </w:r>
-    </w:p>
-    <w:p>
-      <w:pPr>
-        <w:pStyle w:val="ListParagraph"/>
-        <w:rPr>
-          <w:sz w:val="28"/>
-          <w:szCs w:val="28"/>
-        </w:rPr>
-      </w:pPr>
-      <w:r>
-        <w:rPr>
-          <w:color w:val="5B9BD5" w:themeColor="accent1"/>
-          <w:sz w:val="28"/>
-          <w:szCs w:val="28"/>
-        </w:rPr>
-        <w:tab/>
-      </w:r>
-      <w:r>
-        <w:rPr>
-          <w:color w:val="5B9BD5" w:themeColor="accent1"/>
-          <w:sz w:val="28"/>
-          <w:szCs w:val="28"/>
-        </w:rPr>
-        <w:tab/>
-      </w:r>
-      <w:r>
-        <w:rPr>
-          <w:color w:val="5B9BD5" w:themeColor="accent1"/>
-          <w:sz w:val="28"/>
-          <w:szCs w:val="28"/>
-        </w:rPr>
-        <w:tab/>
-      </w:r>
-      <w:r>
-        <w:rPr>
-          <w:color w:val="5B9BD5" w:themeColor="accent1"/>
-          <w:sz w:val="28"/>
-          <w:szCs w:val="28"/>
-        </w:rPr>
-        <w:tab/>
-        <w:t>Else</w:t>
-      </w:r>
-    </w:p>
-    <w:p>
-      <w:pPr>
-        <w:pStyle w:val="ListParagraph"/>
-        <w:rPr>
-          <w:sz w:val="28"/>
-          <w:szCs w:val="28"/>
-        </w:rPr>
-      </w:pPr>
-      <w:r>
-        <w:rPr>
-          <w:sz w:val="28"/>
-          <w:szCs w:val="28"/>
-        </w:rPr>
-        <w:tab/>
-      </w:r>
-      <w:r>
-        <w:rPr>
-          <w:sz w:val="28"/>
-          <w:szCs w:val="28"/>
-        </w:rPr>
-        <w:tab/>
-      </w:r>
-      <w:r>
-        <w:rPr>
-          <w:sz w:val="28"/>
-          <w:szCs w:val="28"/>
-        </w:rPr>
-        <w:tab/>
-      </w:r>
-      <w:r>
-        <w:rPr>
-          <w:sz w:val="28"/>
-          <w:szCs w:val="28"/>
-        </w:rPr>
-        <w:tab/>
-      </w:r>
-      <w:r>
-        <w:rPr>
-          <w:sz w:val="28"/>
-          <w:szCs w:val="28"/>
-        </w:rPr>
-        <w:tab/>
       </w:r>
       <w:r>
         <w:rPr>
@@ -982,6 +729,74 @@
       </w:pPr>
       <w:bookmarkStart w:id="0" w:name="_GoBack"/>
       <w:bookmarkEnd w:id="0"/>
+    </w:p>
+    <w:p>
+      <w:pPr>
+        <w:pStyle w:val="ListParagraph"/>
+        <w:jc w:val="center"/>
+        <w:rPr>
+          <w:b/>
+          <w:sz w:val="28"/>
+          <w:szCs w:val="28"/>
+        </w:rPr>
+      </w:pPr>
+      <w:r>
+        <w:rPr>
+          <w:b/>
+          <w:noProof/>
+          <w:sz w:val="28"/>
+          <w:szCs w:val="28"/>
+        </w:rPr>
+        <w:lastRenderedPageBreak/>
+        <w:drawing>
+          <wp:inline distT="0" distB="0" distL="0" distR="0">
+            <wp:extent cx="5153025" cy="8277225"/>
+            <wp:effectExtent l="0" t="0" r="9525" b="9525"/>
+            <wp:docPr id="1" name="Picture 1" descr="D:\TaiLieuHoc\ProjectCodeGym\Module1\NhapMonLapTrinhCanBan\sesson4\Clasification.png"/>
+            <wp:cNvGraphicFramePr>
+              <a:graphicFrameLocks xmlns:a="http://schemas.openxmlformats.org/drawingml/2006/main" noChangeAspect="1"/>
+            </wp:cNvGraphicFramePr>
+            <a:graphic xmlns:a="http://schemas.openxmlformats.org/drawingml/2006/main">
+              <a:graphicData uri="http://schemas.openxmlformats.org/drawingml/2006/picture">
+                <pic:pic xmlns:pic="http://schemas.openxmlformats.org/drawingml/2006/picture">
+                  <pic:nvPicPr>
+                    <pic:cNvPr id="0" name="Picture 1" descr="D:\TaiLieuHoc\ProjectCodeGym\Module1\NhapMonLapTrinhCanBan\sesson4\Clasification.png"/>
+                    <pic:cNvPicPr>
+                      <a:picLocks noChangeAspect="1" noChangeArrowheads="1"/>
+                    </pic:cNvPicPr>
+                  </pic:nvPicPr>
+                  <pic:blipFill>
+                    <a:blip r:embed="rId5">
+                      <a:extLst>
+                        <a:ext uri="{28A0092B-C50C-407E-A947-70E740481C1C}">
+                          <a14:useLocalDpi xmlns:a14="http://schemas.microsoft.com/office/drawing/2010/main" val="0"/>
+                        </a:ext>
+                      </a:extLst>
+                    </a:blip>
+                    <a:srcRect/>
+                    <a:stretch>
+                      <a:fillRect/>
+                    </a:stretch>
+                  </pic:blipFill>
+                  <pic:spPr bwMode="auto">
+                    <a:xfrm>
+                      <a:off x="0" y="0"/>
+                      <a:ext cx="5153025" cy="8277225"/>
+                    </a:xfrm>
+                    <a:prstGeom prst="rect">
+                      <a:avLst/>
+                    </a:prstGeom>
+                    <a:noFill/>
+                    <a:ln>
+                      <a:noFill/>
+                    </a:ln>
+                  </pic:spPr>
+                </pic:pic>
+              </a:graphicData>
+            </a:graphic>
+          </wp:inline>
+        </w:drawing>
+      </w:r>
     </w:p>
     <w:sectPr>
       <w:pgSz w:w="12240" w:h="15840"/>

</xml_diff>